<commit_message>
Profundizamos en el análisis frecuencial con IMU colocado en muñeca
Se ha explorado el espectrograma como herramienta para detectar movimientos bruscos a partir de la acelerometría de la muñeca.
</commit_message>
<xml_diff>
--- a/temp/Investigacion_algoritmos_cuenta_de_pasos/Resultados cuenta de pasos.docx
+++ b/temp/Investigacion_algoritmos_cuenta_de_pasos/Resultados cuenta de pasos.docx
@@ -92,7 +92,7 @@
                     </pic:cNvPicPr>
                   </pic:nvPicPr>
                   <pic:blipFill>
-                    <a:blip r:embed="rId7">
+                    <a:blip r:embed="rId8">
                       <a:extLst>
                         <a:ext uri="{28A0092B-C50C-407E-A947-70E740481C1C}">
                           <a14:useLocalDpi xmlns:a14="http://schemas.microsoft.com/office/drawing/2010/main" val="0"/>
@@ -170,7 +170,7 @@
                     </pic:cNvPicPr>
                   </pic:nvPicPr>
                   <pic:blipFill>
-                    <a:blip r:embed="rId8">
+                    <a:blip r:embed="rId9">
                       <a:extLst>
                         <a:ext uri="{28A0092B-C50C-407E-A947-70E740481C1C}">
                           <a14:useLocalDpi xmlns:a14="http://schemas.microsoft.com/office/drawing/2010/main" val="0"/>
@@ -275,11 +275,19 @@
         <w:jc w:val="both"/>
         <w:rPr>
           <w:rFonts w:ascii="Book Antiqua" w:hAnsi="Book Antiqua"/>
+          <w:color w:val="0070C0"/>
+        </w:rPr>
+      </w:pPr>
+      <w:r>
+        <w:rPr>
+          <w:rFonts w:ascii="Book Antiqua" w:hAnsi="Book Antiqua"/>
           <w:i/>
           <w:iCs/>
           <w:color w:val="0070C0"/>
         </w:rPr>
-      </w:pPr>
+        <w:t xml:space="preserve">¿Qué ocurre al emplear algoritmos que fusionen información de varios </w:t>
+      </w:r>
+      <w:proofErr w:type="spellStart"/>
       <w:r>
         <w:rPr>
           <w:rFonts w:ascii="Book Antiqua" w:hAnsi="Book Antiqua"/>
@@ -287,16 +295,24 @@
           <w:iCs/>
           <w:color w:val="0070C0"/>
         </w:rPr>
-        <w:t>¿Qué ocurre al emplear algoritmos que fusionen información de varios IMUs? Puede ser interesante responder a esta pregunta.</w:t>
-      </w:r>
-    </w:p>
-    <w:p>
-      <w:pPr>
-        <w:jc w:val="both"/>
+        <w:t>IMUs</w:t>
+      </w:r>
+      <w:proofErr w:type="spellEnd"/>
+      <w:r>
         <w:rPr>
           <w:rFonts w:ascii="Book Antiqua" w:hAnsi="Book Antiqua"/>
           <w:i/>
           <w:iCs/>
+          <w:color w:val="0070C0"/>
+        </w:rPr>
+        <w:t>? Puede ser interesante responder a esta pregunta.</w:t>
+      </w:r>
+    </w:p>
+    <w:p>
+      <w:pPr>
+        <w:jc w:val="both"/>
+        <w:rPr>
+          <w:rFonts w:ascii="Book Antiqua" w:hAnsi="Book Antiqua"/>
           <w:color w:val="0070C0"/>
         </w:rPr>
       </w:pPr>
@@ -419,13 +435,23 @@
           <w:rFonts w:ascii="Book Antiqua" w:hAnsi="Book Antiqua"/>
         </w:rPr>
       </w:pPr>
+      <w:proofErr w:type="spellStart"/>
       <w:r>
         <w:rPr>
           <w:rFonts w:ascii="Book Antiqua" w:hAnsi="Book Antiqua"/>
           <w:i/>
           <w:iCs/>
         </w:rPr>
-        <w:t>Ground-Truth Garmin:</w:t>
+        <w:t>Ground-Truth</w:t>
+      </w:r>
+      <w:proofErr w:type="spellEnd"/>
+      <w:r>
+        <w:rPr>
+          <w:rFonts w:ascii="Book Antiqua" w:hAnsi="Book Antiqua"/>
+          <w:i/>
+          <w:iCs/>
+        </w:rPr>
+        <w:t xml:space="preserve"> Garmin:</w:t>
       </w:r>
     </w:p>
     <w:p>
@@ -574,13 +600,23 @@
           <w:iCs/>
         </w:rPr>
       </w:pPr>
+      <w:proofErr w:type="spellStart"/>
       <w:r>
         <w:rPr>
           <w:rFonts w:ascii="Book Antiqua" w:hAnsi="Book Antiqua"/>
           <w:i/>
           <w:iCs/>
         </w:rPr>
-        <w:t>Ground-Truth Huawei:</w:t>
+        <w:t>Ground-Truth</w:t>
+      </w:r>
+      <w:proofErr w:type="spellEnd"/>
+      <w:r>
+        <w:rPr>
+          <w:rFonts w:ascii="Book Antiqua" w:hAnsi="Book Antiqua"/>
+          <w:i/>
+          <w:iCs/>
+        </w:rPr>
+        <w:t xml:space="preserve"> Huawei:</w:t>
       </w:r>
     </w:p>
     <w:p>
@@ -710,6 +746,7 @@
                 <w:iCs/>
               </w:rPr>
             </w:pPr>
+            <w:proofErr w:type="spellStart"/>
             <w:r>
               <w:rPr>
                 <w:rFonts w:ascii="Book Antiqua" w:hAnsi="Book Antiqua"/>
@@ -720,6 +757,7 @@
               </w:rPr>
               <w:t>Ground-truth</w:t>
             </w:r>
+            <w:proofErr w:type="spellEnd"/>
           </w:p>
         </w:tc>
         <w:tc>
@@ -744,8 +782,18 @@
                 <w:b/>
                 <w:bCs/>
               </w:rPr>
-              <w:t>Algoritmo: eventos_cog_caminar</w:t>
-            </w:r>
+              <w:t xml:space="preserve">Algoritmo: </w:t>
+            </w:r>
+            <w:proofErr w:type="spellStart"/>
+            <w:r>
+              <w:rPr>
+                <w:rFonts w:ascii="Book Antiqua" w:hAnsi="Book Antiqua"/>
+                <w:b/>
+                <w:bCs/>
+              </w:rPr>
+              <w:t>eventos_cog_caminar</w:t>
+            </w:r>
+            <w:proofErr w:type="spellEnd"/>
           </w:p>
         </w:tc>
       </w:tr>
@@ -1087,6 +1135,7 @@
                 <w:iCs/>
               </w:rPr>
             </w:pPr>
+            <w:proofErr w:type="spellStart"/>
             <w:r>
               <w:rPr>
                 <w:rFonts w:ascii="Book Antiqua" w:hAnsi="Book Antiqua"/>
@@ -1097,6 +1146,7 @@
               </w:rPr>
               <w:t>Ground-truth</w:t>
             </w:r>
+            <w:proofErr w:type="spellEnd"/>
           </w:p>
         </w:tc>
         <w:tc>
@@ -1185,7 +1235,21 @@
               <w:rPr>
                 <w:rFonts w:ascii="Book Antiqua" w:hAnsi="Book Antiqua"/>
               </w:rPr>
-              <w:t>(contar_pasos_muneca)</w:t>
+              <w:t>(</w:t>
+            </w:r>
+            <w:proofErr w:type="spellStart"/>
+            <w:r>
+              <w:rPr>
+                <w:rFonts w:ascii="Book Antiqua" w:hAnsi="Book Antiqua"/>
+              </w:rPr>
+              <w:t>contar_pasos_muneca</w:t>
+            </w:r>
+            <w:proofErr w:type="spellEnd"/>
+            <w:r>
+              <w:rPr>
+                <w:rFonts w:ascii="Book Antiqua" w:hAnsi="Book Antiqua"/>
+              </w:rPr>
+              <w:t>)</w:t>
             </w:r>
           </w:p>
         </w:tc>
@@ -1219,7 +1283,21 @@
               <w:rPr>
                 <w:rFonts w:ascii="Book Antiqua" w:hAnsi="Book Antiqua"/>
               </w:rPr>
-              <w:t>(contar_pasos_muneca_fusion)</w:t>
+              <w:t>(</w:t>
+            </w:r>
+            <w:proofErr w:type="spellStart"/>
+            <w:r>
+              <w:rPr>
+                <w:rFonts w:ascii="Book Antiqua" w:hAnsi="Book Antiqua"/>
+              </w:rPr>
+              <w:t>contar_pasos_muneca_fusion</w:t>
+            </w:r>
+            <w:proofErr w:type="spellEnd"/>
+            <w:r>
+              <w:rPr>
+                <w:rFonts w:ascii="Book Antiqua" w:hAnsi="Book Antiqua"/>
+              </w:rPr>
+              <w:t>)</w:t>
             </w:r>
           </w:p>
         </w:tc>
@@ -1410,20 +1488,56 @@
           <w:sz w:val="24"/>
           <w:szCs w:val="24"/>
         </w:rPr>
-        <w:t>Análisis de la acelerometría del IMU colocado en la muñeca</w:t>
-      </w:r>
-    </w:p>
-    <w:p>
-      <w:pPr>
-        <w:rPr>
-          <w:rFonts w:ascii="Book Antiqua" w:hAnsi="Book Antiqua"/>
-        </w:rPr>
-      </w:pPr>
-      <w:r>
-        <w:rPr>
-          <w:rFonts w:ascii="Book Antiqua" w:hAnsi="Book Antiqua"/>
-        </w:rPr>
-        <w:t>Vamos a explorar la acelerometría de la muñeca, aparentemente es la que arroja mayores dificultades en la cuenta de pasos.</w:t>
+        <w:t xml:space="preserve">Análisis de la </w:t>
+      </w:r>
+      <w:proofErr w:type="spellStart"/>
+      <w:r>
+        <w:rPr>
+          <w:rFonts w:ascii="Book Antiqua" w:hAnsi="Book Antiqua"/>
+          <w:b/>
+          <w:bCs/>
+          <w:sz w:val="24"/>
+          <w:szCs w:val="24"/>
+        </w:rPr>
+        <w:t>acelerometría</w:t>
+      </w:r>
+      <w:proofErr w:type="spellEnd"/>
+      <w:r>
+        <w:rPr>
+          <w:rFonts w:ascii="Book Antiqua" w:hAnsi="Book Antiqua"/>
+          <w:b/>
+          <w:bCs/>
+          <w:sz w:val="24"/>
+          <w:szCs w:val="24"/>
+        </w:rPr>
+        <w:t xml:space="preserve"> del IMU colocado en la muñeca</w:t>
+      </w:r>
+    </w:p>
+    <w:p>
+      <w:pPr>
+        <w:rPr>
+          <w:rFonts w:ascii="Book Antiqua" w:hAnsi="Book Antiqua"/>
+        </w:rPr>
+      </w:pPr>
+      <w:r>
+        <w:rPr>
+          <w:rFonts w:ascii="Book Antiqua" w:hAnsi="Book Antiqua"/>
+        </w:rPr>
+        <w:t xml:space="preserve">Vamos a explorar la </w:t>
+      </w:r>
+      <w:proofErr w:type="spellStart"/>
+      <w:r>
+        <w:rPr>
+          <w:rFonts w:ascii="Book Antiqua" w:hAnsi="Book Antiqua"/>
+        </w:rPr>
+        <w:t>acelerometría</w:t>
+      </w:r>
+      <w:proofErr w:type="spellEnd"/>
+      <w:r>
+        <w:rPr>
+          <w:rFonts w:ascii="Book Antiqua" w:hAnsi="Book Antiqua"/>
+        </w:rPr>
+        <w:t xml:space="preserve"> de la muñeca, aparentemente es la que arroja mayores dificultades en la cuenta de pasos.</w:t>
       </w:r>
     </w:p>
     <w:p>
@@ -1457,7 +1571,7 @@
                     <pic:cNvPicPr/>
                   </pic:nvPicPr>
                   <pic:blipFill rotWithShape="1">
-                    <a:blip r:embed="rId9"/>
+                    <a:blip r:embed="rId10"/>
                     <a:srcRect t="7683" b="8442"/>
                     <a:stretch>
                       <a:fillRect/>
@@ -1531,7 +1645,7 @@
                     <pic:cNvPicPr/>
                   </pic:nvPicPr>
                   <pic:blipFill>
-                    <a:blip r:embed="rId10"/>
+                    <a:blip r:embed="rId11"/>
                     <a:stretch>
                       <a:fillRect/>
                     </a:stretch>
@@ -1569,7 +1683,416 @@
         <w:rPr>
           <w:rFonts w:ascii="Book Antiqua" w:hAnsi="Book Antiqua"/>
         </w:rPr>
-        <w:t xml:space="preserve"> un armónico principal en torno a los 3,5 Hz; coherente con una cadencia estándar del paso al caminar.</w:t>
+        <w:t xml:space="preserve"> un armónico principal en torno a los 3,5 Hz; </w:t>
+      </w:r>
+      <w:r>
+        <w:rPr>
+          <w:rFonts w:ascii="Book Antiqua" w:hAnsi="Book Antiqua"/>
+        </w:rPr>
+        <w:t xml:space="preserve">que podría ser </w:t>
+      </w:r>
+      <w:r>
+        <w:rPr>
+          <w:rFonts w:ascii="Book Antiqua" w:hAnsi="Book Antiqua"/>
+        </w:rPr>
+        <w:t>coherente con una cadencia estándar del paso al caminar.</w:t>
+      </w:r>
+    </w:p>
+    <w:p>
+      <w:pPr>
+        <w:rPr>
+          <w:rFonts w:ascii="Book Antiqua" w:hAnsi="Book Antiqua"/>
+          <w:b/>
+          <w:bCs/>
+        </w:rPr>
+      </w:pPr>
+      <w:r>
+        <w:rPr>
+          <w:rFonts w:ascii="Book Antiqua" w:hAnsi="Book Antiqua"/>
+          <w:b/>
+          <w:bCs/>
+        </w:rPr>
+        <w:t xml:space="preserve">¿Qué vemos en un espectrograma de la </w:t>
+      </w:r>
+      <w:proofErr w:type="spellStart"/>
+      <w:r>
+        <w:rPr>
+          <w:rFonts w:ascii="Book Antiqua" w:hAnsi="Book Antiqua"/>
+          <w:b/>
+          <w:bCs/>
+        </w:rPr>
+        <w:t>acelerometría</w:t>
+      </w:r>
+      <w:proofErr w:type="spellEnd"/>
+      <w:r>
+        <w:rPr>
+          <w:rFonts w:ascii="Book Antiqua" w:hAnsi="Book Antiqua"/>
+          <w:b/>
+          <w:bCs/>
+        </w:rPr>
+        <w:t xml:space="preserve"> de la muñeca</w:t>
+      </w:r>
+      <w:r>
+        <w:rPr>
+          <w:rFonts w:ascii="Book Antiqua" w:hAnsi="Book Antiqua"/>
+          <w:b/>
+          <w:bCs/>
+        </w:rPr>
+        <w:t xml:space="preserve"> (estudio tiempo-frecuencia)</w:t>
+      </w:r>
+      <w:r>
+        <w:rPr>
+          <w:rFonts w:ascii="Book Antiqua" w:hAnsi="Book Antiqua"/>
+          <w:b/>
+          <w:bCs/>
+        </w:rPr>
+        <w:t>?</w:t>
+      </w:r>
+    </w:p>
+    <w:p>
+      <w:pPr>
+        <w:jc w:val="center"/>
+        <w:rPr>
+          <w:rFonts w:ascii="Book Antiqua" w:hAnsi="Book Antiqua"/>
+          <w:sz w:val="24"/>
+          <w:szCs w:val="24"/>
+        </w:rPr>
+      </w:pPr>
+      <w:r>
+        <w:rPr>
+          <w:noProof/>
+        </w:rPr>
+        <w:drawing>
+          <wp:inline distT="0" distB="0" distL="0" distR="0" wp14:anchorId="7958DDB3" wp14:editId="613E230C">
+            <wp:extent cx="4043445" cy="3046922"/>
+            <wp:effectExtent l="0" t="0" r="0" b="1270"/>
+            <wp:docPr id="449448941" name="Imagen 1" descr="Gráfico&#10;&#10;El contenido generado por IA puede ser incorrecto."/>
+            <wp:cNvGraphicFramePr>
+              <a:graphicFrameLocks xmlns:a="http://schemas.openxmlformats.org/drawingml/2006/main" noChangeAspect="1"/>
+            </wp:cNvGraphicFramePr>
+            <a:graphic xmlns:a="http://schemas.openxmlformats.org/drawingml/2006/main">
+              <a:graphicData uri="http://schemas.openxmlformats.org/drawingml/2006/picture">
+                <pic:pic xmlns:pic="http://schemas.openxmlformats.org/drawingml/2006/picture">
+                  <pic:nvPicPr>
+                    <pic:cNvPr id="449448941" name="Imagen 1" descr="Gráfico&#10;&#10;El contenido generado por IA puede ser incorrecto."/>
+                    <pic:cNvPicPr/>
+                  </pic:nvPicPr>
+                  <pic:blipFill>
+                    <a:blip r:embed="rId12"/>
+                    <a:stretch>
+                      <a:fillRect/>
+                    </a:stretch>
+                  </pic:blipFill>
+                  <pic:spPr>
+                    <a:xfrm>
+                      <a:off x="0" y="0"/>
+                      <a:ext cx="4051235" cy="3052792"/>
+                    </a:xfrm>
+                    <a:prstGeom prst="rect">
+                      <a:avLst/>
+                    </a:prstGeom>
+                  </pic:spPr>
+                </pic:pic>
+              </a:graphicData>
+            </a:graphic>
+          </wp:inline>
+        </w:drawing>
+      </w:r>
+    </w:p>
+    <w:p>
+      <w:pPr>
+        <w:pStyle w:val="Prrafodelista"/>
+        <w:numPr>
+          <w:ilvl w:val="0"/>
+          <w:numId w:val="6"/>
+        </w:numPr>
+        <w:jc w:val="both"/>
+        <w:rPr>
+          <w:rFonts w:ascii="Book Antiqua" w:hAnsi="Book Antiqua"/>
+        </w:rPr>
+      </w:pPr>
+      <w:r>
+        <w:rPr>
+          <w:rFonts w:ascii="Book Antiqua" w:hAnsi="Book Antiqua"/>
+        </w:rPr>
+        <w:t>Tenemos un fuerte movimiento repetitivo entre 1 Hz y 5 Hz.</w:t>
+      </w:r>
+    </w:p>
+    <w:p>
+      <w:pPr>
+        <w:pStyle w:val="Prrafodelista"/>
+        <w:numPr>
+          <w:ilvl w:val="0"/>
+          <w:numId w:val="6"/>
+        </w:numPr>
+        <w:jc w:val="both"/>
+        <w:rPr>
+          <w:rFonts w:ascii="Book Antiqua" w:hAnsi="Book Antiqua"/>
+        </w:rPr>
+      </w:pPr>
+      <w:r>
+        <w:rPr>
+          <w:rFonts w:ascii="Book Antiqua" w:hAnsi="Book Antiqua"/>
+        </w:rPr>
+        <w:t>Se detecta poco movimiento en la franja de los 20 Hz en adelante.</w:t>
+      </w:r>
+    </w:p>
+    <w:p>
+      <w:pPr>
+        <w:pStyle w:val="Prrafodelista"/>
+        <w:numPr>
+          <w:ilvl w:val="0"/>
+          <w:numId w:val="6"/>
+        </w:numPr>
+        <w:jc w:val="both"/>
+        <w:rPr>
+          <w:rFonts w:ascii="Book Antiqua" w:hAnsi="Book Antiqua"/>
+        </w:rPr>
+      </w:pPr>
+      <w:r>
+        <w:rPr>
+          <w:rFonts w:ascii="Book Antiqua" w:hAnsi="Book Antiqua"/>
+        </w:rPr>
+        <w:t>Para que en el minuto 4 se hubiese producido un cambio de ritmo notorio en la marcha.</w:t>
+      </w:r>
+    </w:p>
+    <w:p>
+      <w:pPr>
+        <w:jc w:val="both"/>
+        <w:rPr>
+          <w:rFonts w:ascii="Book Antiqua" w:hAnsi="Book Antiqua"/>
+        </w:rPr>
+      </w:pPr>
+    </w:p>
+    <w:p>
+      <w:pPr>
+        <w:pStyle w:val="Prrafodelista"/>
+        <w:numPr>
+          <w:ilvl w:val="0"/>
+          <w:numId w:val="7"/>
+        </w:numPr>
+        <w:jc w:val="both"/>
+        <w:rPr>
+          <w:rFonts w:ascii="Book Antiqua" w:hAnsi="Book Antiqua"/>
+          <w:b/>
+          <w:bCs/>
+          <w:sz w:val="24"/>
+          <w:szCs w:val="24"/>
+        </w:rPr>
+      </w:pPr>
+      <w:r>
+        <w:rPr>
+          <w:rFonts w:ascii="Book Antiqua" w:hAnsi="Book Antiqua"/>
+          <w:b/>
+          <w:bCs/>
+          <w:sz w:val="24"/>
+          <w:szCs w:val="24"/>
+        </w:rPr>
+        <w:t>IMU colocado en el muslo</w:t>
+      </w:r>
+    </w:p>
+    <w:p>
+      <w:pPr>
+        <w:jc w:val="both"/>
+        <w:rPr>
+          <w:rFonts w:ascii="Book Antiqua" w:hAnsi="Book Antiqua"/>
+        </w:rPr>
+      </w:pPr>
+      <w:r>
+        <w:rPr>
+          <w:rFonts w:ascii="Book Antiqua" w:hAnsi="Book Antiqua"/>
+        </w:rPr>
+        <w:t xml:space="preserve">¿Cuál es nuestro patrón de </w:t>
+      </w:r>
+      <w:proofErr w:type="spellStart"/>
+      <w:r>
+        <w:rPr>
+          <w:rFonts w:ascii="Book Antiqua" w:hAnsi="Book Antiqua"/>
+        </w:rPr>
+        <w:t>acelerometría</w:t>
+      </w:r>
+      <w:proofErr w:type="spellEnd"/>
+      <w:r>
+        <w:rPr>
+          <w:rFonts w:ascii="Book Antiqua" w:hAnsi="Book Antiqua"/>
+        </w:rPr>
+        <w:t xml:space="preserve"> para el IMU colocado en el muslo?</w:t>
+      </w:r>
+    </w:p>
+    <w:p>
+      <w:pPr>
+        <w:jc w:val="center"/>
+        <w:rPr>
+          <w:rFonts w:ascii="Book Antiqua" w:hAnsi="Book Antiqua"/>
+        </w:rPr>
+      </w:pPr>
+      <w:r>
+        <w:rPr>
+          <w:noProof/>
+        </w:rPr>
+        <w:lastRenderedPageBreak/>
+        <w:drawing>
+          <wp:inline distT="0" distB="0" distL="0" distR="0" wp14:anchorId="376718C3" wp14:editId="37FC559D">
+            <wp:extent cx="4492843" cy="3361609"/>
+            <wp:effectExtent l="0" t="0" r="3175" b="0"/>
+            <wp:docPr id="711499404" name="Imagen 1" descr="Interfaz de usuario gráfica, Aplicación, Escala de tiempo&#10;&#10;El contenido generado por IA puede ser incorrecto."/>
+            <wp:cNvGraphicFramePr>
+              <a:graphicFrameLocks xmlns:a="http://schemas.openxmlformats.org/drawingml/2006/main" noChangeAspect="1"/>
+            </wp:cNvGraphicFramePr>
+            <a:graphic xmlns:a="http://schemas.openxmlformats.org/drawingml/2006/main">
+              <a:graphicData uri="http://schemas.openxmlformats.org/drawingml/2006/picture">
+                <pic:pic xmlns:pic="http://schemas.openxmlformats.org/drawingml/2006/picture">
+                  <pic:nvPicPr>
+                    <pic:cNvPr id="711499404" name="Imagen 1" descr="Interfaz de usuario gráfica, Aplicación, Escala de tiempo&#10;&#10;El contenido generado por IA puede ser incorrecto."/>
+                    <pic:cNvPicPr/>
+                  </pic:nvPicPr>
+                  <pic:blipFill>
+                    <a:blip r:embed="rId13"/>
+                    <a:stretch>
+                      <a:fillRect/>
+                    </a:stretch>
+                  </pic:blipFill>
+                  <pic:spPr>
+                    <a:xfrm>
+                      <a:off x="0" y="0"/>
+                      <a:ext cx="4507786" cy="3372790"/>
+                    </a:xfrm>
+                    <a:prstGeom prst="rect">
+                      <a:avLst/>
+                    </a:prstGeom>
+                  </pic:spPr>
+                </pic:pic>
+              </a:graphicData>
+            </a:graphic>
+          </wp:inline>
+        </w:drawing>
+      </w:r>
+    </w:p>
+    <w:p>
+      <w:pPr>
+        <w:rPr>
+          <w:rFonts w:ascii="Book Antiqua" w:hAnsi="Book Antiqua"/>
+          <w:sz w:val="24"/>
+          <w:szCs w:val="24"/>
+        </w:rPr>
+      </w:pPr>
+    </w:p>
+    <w:p>
+      <w:pPr>
+        <w:jc w:val="center"/>
+        <w:rPr>
+          <w:rFonts w:ascii="Book Antiqua" w:hAnsi="Book Antiqua"/>
+          <w:sz w:val="24"/>
+          <w:szCs w:val="24"/>
+        </w:rPr>
+      </w:pPr>
+      <w:r>
+        <w:rPr>
+          <w:noProof/>
+        </w:rPr>
+        <w:drawing>
+          <wp:inline distT="0" distB="0" distL="0" distR="0" wp14:anchorId="78CCD593" wp14:editId="482E0130">
+            <wp:extent cx="3696501" cy="2785484"/>
+            <wp:effectExtent l="0" t="0" r="0" b="0"/>
+            <wp:docPr id="1640357066" name="Imagen 1" descr="Gráfico, Histograma&#10;&#10;El contenido generado por IA puede ser incorrecto."/>
+            <wp:cNvGraphicFramePr>
+              <a:graphicFrameLocks xmlns:a="http://schemas.openxmlformats.org/drawingml/2006/main" noChangeAspect="1"/>
+            </wp:cNvGraphicFramePr>
+            <a:graphic xmlns:a="http://schemas.openxmlformats.org/drawingml/2006/main">
+              <a:graphicData uri="http://schemas.openxmlformats.org/drawingml/2006/picture">
+                <pic:pic xmlns:pic="http://schemas.openxmlformats.org/drawingml/2006/picture">
+                  <pic:nvPicPr>
+                    <pic:cNvPr id="1640357066" name="Imagen 1" descr="Gráfico, Histograma&#10;&#10;El contenido generado por IA puede ser incorrecto."/>
+                    <pic:cNvPicPr/>
+                  </pic:nvPicPr>
+                  <pic:blipFill>
+                    <a:blip r:embed="rId14"/>
+                    <a:stretch>
+                      <a:fillRect/>
+                    </a:stretch>
+                  </pic:blipFill>
+                  <pic:spPr>
+                    <a:xfrm>
+                      <a:off x="0" y="0"/>
+                      <a:ext cx="3698014" cy="2786624"/>
+                    </a:xfrm>
+                    <a:prstGeom prst="rect">
+                      <a:avLst/>
+                    </a:prstGeom>
+                  </pic:spPr>
+                </pic:pic>
+              </a:graphicData>
+            </a:graphic>
+          </wp:inline>
+        </w:drawing>
+      </w:r>
+    </w:p>
+    <w:p>
+      <w:pPr>
+        <w:rPr>
+          <w:rFonts w:ascii="Book Antiqua" w:hAnsi="Book Antiqua"/>
+        </w:rPr>
+      </w:pPr>
+      <w:r>
+        <w:rPr>
+          <w:rFonts w:ascii="Book Antiqua" w:hAnsi="Book Antiqua"/>
+        </w:rPr>
+        <w:t>Nuevamente, vemos un armónico principal a la frecuencia de 3 Hz.</w:t>
+      </w:r>
+    </w:p>
+    <w:p>
+      <w:pPr>
+        <w:rPr>
+          <w:rFonts w:ascii="Book Antiqua" w:hAnsi="Book Antiqua"/>
+        </w:rPr>
+      </w:pPr>
+    </w:p>
+    <w:p>
+      <w:pPr>
+        <w:rPr>
+          <w:rFonts w:ascii="Book Antiqua" w:hAnsi="Book Antiqua"/>
+        </w:rPr>
+      </w:pPr>
+      <w:r>
+        <w:rPr>
+          <w:rFonts w:ascii="Book Antiqua" w:hAnsi="Book Antiqua"/>
+        </w:rPr>
+        <w:lastRenderedPageBreak/>
+        <w:drawing>
+          <wp:inline distT="0" distB="0" distL="0" distR="0" wp14:anchorId="1B65B16C" wp14:editId="5D467356">
+            <wp:extent cx="6188710" cy="3816350"/>
+            <wp:effectExtent l="0" t="0" r="2540" b="0"/>
+            <wp:docPr id="184116945" name="Imagen 1" descr="Escala de tiempo&#10;&#10;El contenido generado por IA puede ser incorrecto."/>
+            <wp:cNvGraphicFramePr>
+              <a:graphicFrameLocks xmlns:a="http://schemas.openxmlformats.org/drawingml/2006/main" noChangeAspect="1"/>
+            </wp:cNvGraphicFramePr>
+            <a:graphic xmlns:a="http://schemas.openxmlformats.org/drawingml/2006/main">
+              <a:graphicData uri="http://schemas.openxmlformats.org/drawingml/2006/picture">
+                <pic:pic xmlns:pic="http://schemas.openxmlformats.org/drawingml/2006/picture">
+                  <pic:nvPicPr>
+                    <pic:cNvPr id="184116945" name="Imagen 1" descr="Escala de tiempo&#10;&#10;El contenido generado por IA puede ser incorrecto."/>
+                    <pic:cNvPicPr/>
+                  </pic:nvPicPr>
+                  <pic:blipFill>
+                    <a:blip r:embed="rId15"/>
+                    <a:stretch>
+                      <a:fillRect/>
+                    </a:stretch>
+                  </pic:blipFill>
+                  <pic:spPr>
+                    <a:xfrm>
+                      <a:off x="0" y="0"/>
+                      <a:ext cx="6188710" cy="3816350"/>
+                    </a:xfrm>
+                    <a:prstGeom prst="rect">
+                      <a:avLst/>
+                    </a:prstGeom>
+                  </pic:spPr>
+                </pic:pic>
+              </a:graphicData>
+            </a:graphic>
+          </wp:inline>
+        </w:drawing>
       </w:r>
     </w:p>
     <w:p>
@@ -1740,8 +2263,17 @@
           <w:rFonts w:ascii="Book Antiqua" w:hAnsi="Book Antiqua"/>
           <w:lang w:val="en-US"/>
         </w:rPr>
-        <w:t>8’32’’ tiempo</w:t>
-      </w:r>
+        <w:t xml:space="preserve">8’32’’ </w:t>
+      </w:r>
+      <w:proofErr w:type="spellStart"/>
+      <w:r>
+        <w:rPr>
+          <w:rFonts w:ascii="Book Antiqua" w:hAnsi="Book Antiqua"/>
+          <w:lang w:val="en-US"/>
+        </w:rPr>
+        <w:t>tiempo</w:t>
+      </w:r>
+      <w:proofErr w:type="spellEnd"/>
       <w:r>
         <w:rPr>
           <w:rFonts w:ascii="Book Antiqua" w:hAnsi="Book Antiqua"/>
@@ -1762,12 +2294,21 @@
           <w:lang w:val="en-US"/>
         </w:rPr>
       </w:pPr>
+      <w:proofErr w:type="gramStart"/>
       <w:r>
         <w:rPr>
           <w:rFonts w:ascii="Book Antiqua" w:hAnsi="Book Antiqua"/>
           <w:lang w:val="en-US"/>
         </w:rPr>
-        <w:t>12’:15’’ / km</w:t>
+        <w:t>12’:15’’</w:t>
+      </w:r>
+      <w:proofErr w:type="gramEnd"/>
+      <w:r>
+        <w:rPr>
+          <w:rFonts w:ascii="Book Antiqua" w:hAnsi="Book Antiqua"/>
+          <w:lang w:val="en-US"/>
+        </w:rPr>
+        <w:t xml:space="preserve"> / km</w:t>
       </w:r>
       <w:r>
         <w:rPr>
@@ -1833,7 +2374,23 @@
           <w:rFonts w:ascii="Book Antiqua" w:hAnsi="Book Antiqua"/>
           <w:lang w:val="en-US"/>
         </w:rPr>
-        <w:t>08’:09’’ tiempo.</w:t>
+        <w:t xml:space="preserve">08’:09’’ </w:t>
+      </w:r>
+      <w:proofErr w:type="spellStart"/>
+      <w:r>
+        <w:rPr>
+          <w:rFonts w:ascii="Book Antiqua" w:hAnsi="Book Antiqua"/>
+          <w:lang w:val="en-US"/>
+        </w:rPr>
+        <w:t>tiempo</w:t>
+      </w:r>
+      <w:proofErr w:type="spellEnd"/>
+      <w:r>
+        <w:rPr>
+          <w:rFonts w:ascii="Book Antiqua" w:hAnsi="Book Antiqua"/>
+          <w:lang w:val="en-US"/>
+        </w:rPr>
+        <w:t>.</w:t>
       </w:r>
     </w:p>
     <w:p>
@@ -1853,7 +2410,23 @@
           <w:rFonts w:ascii="Book Antiqua" w:hAnsi="Book Antiqua"/>
           <w:lang w:val="en-US"/>
         </w:rPr>
-        <w:t>10’:04’’ / km.</w:t>
+        <w:t>10’:</w:t>
+      </w:r>
+      <w:proofErr w:type="gramStart"/>
+      <w:r>
+        <w:rPr>
+          <w:rFonts w:ascii="Book Antiqua" w:hAnsi="Book Antiqua"/>
+          <w:lang w:val="en-US"/>
+        </w:rPr>
+        <w:t>04’’</w:t>
+      </w:r>
+      <w:proofErr w:type="gramEnd"/>
+      <w:r>
+        <w:rPr>
+          <w:rFonts w:ascii="Book Antiqua" w:hAnsi="Book Antiqua"/>
+          <w:lang w:val="en-US"/>
+        </w:rPr>
+        <w:t xml:space="preserve"> / km.</w:t>
       </w:r>
     </w:p>
     <w:p>
@@ -1899,6 +2472,7 @@
                 <w:iCs/>
               </w:rPr>
             </w:pPr>
+            <w:proofErr w:type="spellStart"/>
             <w:r>
               <w:rPr>
                 <w:rFonts w:ascii="Book Antiqua" w:hAnsi="Book Antiqua"/>
@@ -1909,6 +2483,7 @@
               </w:rPr>
               <w:t>Ground-truth</w:t>
             </w:r>
+            <w:proofErr w:type="spellEnd"/>
           </w:p>
         </w:tc>
         <w:tc>
@@ -1933,8 +2508,18 @@
                 <w:b/>
                 <w:bCs/>
               </w:rPr>
-              <w:t>Algoritmo: eventos_cog_caminar</w:t>
-            </w:r>
+              <w:t xml:space="preserve">Algoritmo: </w:t>
+            </w:r>
+            <w:proofErr w:type="spellStart"/>
+            <w:r>
+              <w:rPr>
+                <w:rFonts w:ascii="Book Antiqua" w:hAnsi="Book Antiqua"/>
+                <w:b/>
+                <w:bCs/>
+              </w:rPr>
+              <w:t>eventos_cog_caminar</w:t>
+            </w:r>
+            <w:proofErr w:type="spellEnd"/>
           </w:p>
         </w:tc>
       </w:tr>
@@ -2246,6 +2831,7 @@
                 <w:iCs/>
               </w:rPr>
             </w:pPr>
+            <w:proofErr w:type="spellStart"/>
             <w:r>
               <w:rPr>
                 <w:rFonts w:ascii="Book Antiqua" w:hAnsi="Book Antiqua"/>
@@ -2256,6 +2842,7 @@
               </w:rPr>
               <w:t>Ground-truth</w:t>
             </w:r>
+            <w:proofErr w:type="spellEnd"/>
           </w:p>
         </w:tc>
         <w:tc>
@@ -2336,7 +2923,21 @@
               <w:rPr>
                 <w:rFonts w:ascii="Book Antiqua" w:hAnsi="Book Antiqua"/>
               </w:rPr>
-              <w:t>(contar_pasos_muneca)</w:t>
+              <w:t>(</w:t>
+            </w:r>
+            <w:proofErr w:type="spellStart"/>
+            <w:r>
+              <w:rPr>
+                <w:rFonts w:ascii="Book Antiqua" w:hAnsi="Book Antiqua"/>
+              </w:rPr>
+              <w:t>contar_pasos_muneca</w:t>
+            </w:r>
+            <w:proofErr w:type="spellEnd"/>
+            <w:r>
+              <w:rPr>
+                <w:rFonts w:ascii="Book Antiqua" w:hAnsi="Book Antiqua"/>
+              </w:rPr>
+              <w:t>)</w:t>
             </w:r>
           </w:p>
         </w:tc>
@@ -2370,7 +2971,21 @@
               <w:rPr>
                 <w:rFonts w:ascii="Book Antiqua" w:hAnsi="Book Antiqua"/>
               </w:rPr>
-              <w:t>(contar_pasos_muneca_fusion)</w:t>
+              <w:t>(</w:t>
+            </w:r>
+            <w:proofErr w:type="spellStart"/>
+            <w:r>
+              <w:rPr>
+                <w:rFonts w:ascii="Book Antiqua" w:hAnsi="Book Antiqua"/>
+              </w:rPr>
+              <w:t>contar_pasos_muneca_fusion</w:t>
+            </w:r>
+            <w:proofErr w:type="spellEnd"/>
+            <w:r>
+              <w:rPr>
+                <w:rFonts w:ascii="Book Antiqua" w:hAnsi="Book Antiqua"/>
+              </w:rPr>
+              <w:t>)</w:t>
             </w:r>
           </w:p>
         </w:tc>
@@ -2468,6 +3083,7 @@
                 <w:b/>
                 <w:bCs/>
               </w:rPr>
+              <w:lastRenderedPageBreak/>
               <w:t>Error [%]</w:t>
             </w:r>
           </w:p>
@@ -2542,7 +3158,6 @@
         <w:rPr>
           <w:rFonts w:ascii="Book Antiqua" w:hAnsi="Book Antiqua"/>
         </w:rPr>
-        <w:lastRenderedPageBreak/>
         <w:t xml:space="preserve">Hay un tramo en el que la muñeca mantuvo una posición estática (leyendo móvil), por </w:t>
       </w:r>
       <w:r>
@@ -2609,7 +3224,7 @@
                     <pic:cNvPicPr/>
                   </pic:nvPicPr>
                   <pic:blipFill>
-                    <a:blip r:embed="rId11"/>
+                    <a:blip r:embed="rId16"/>
                     <a:stretch>
                       <a:fillRect/>
                     </a:stretch>
@@ -2639,8 +3254,79 @@
         </w:rPr>
       </w:pPr>
     </w:p>
+    <w:p>
+      <w:pPr>
+        <w:jc w:val="center"/>
+        <w:rPr>
+          <w:rFonts w:ascii="Book Antiqua" w:hAnsi="Book Antiqua"/>
+          <w:sz w:val="24"/>
+          <w:szCs w:val="24"/>
+        </w:rPr>
+      </w:pPr>
+      <w:r>
+        <w:rPr>
+          <w:noProof/>
+        </w:rPr>
+        <w:drawing>
+          <wp:inline distT="0" distB="0" distL="0" distR="0" wp14:anchorId="48E4630E" wp14:editId="3A7E10DB">
+            <wp:extent cx="4183952" cy="3152801"/>
+            <wp:effectExtent l="0" t="0" r="7620" b="0"/>
+            <wp:docPr id="1319157349" name="Imagen 1" descr="Gráfico&#10;&#10;El contenido generado por IA puede ser incorrecto."/>
+            <wp:cNvGraphicFramePr>
+              <a:graphicFrameLocks xmlns:a="http://schemas.openxmlformats.org/drawingml/2006/main" noChangeAspect="1"/>
+            </wp:cNvGraphicFramePr>
+            <a:graphic xmlns:a="http://schemas.openxmlformats.org/drawingml/2006/main">
+              <a:graphicData uri="http://schemas.openxmlformats.org/drawingml/2006/picture">
+                <pic:pic xmlns:pic="http://schemas.openxmlformats.org/drawingml/2006/picture">
+                  <pic:nvPicPr>
+                    <pic:cNvPr id="1319157349" name="Imagen 1" descr="Gráfico&#10;&#10;El contenido generado por IA puede ser incorrecto."/>
+                    <pic:cNvPicPr/>
+                  </pic:nvPicPr>
+                  <pic:blipFill>
+                    <a:blip r:embed="rId17"/>
+                    <a:stretch>
+                      <a:fillRect/>
+                    </a:stretch>
+                  </pic:blipFill>
+                  <pic:spPr>
+                    <a:xfrm>
+                      <a:off x="0" y="0"/>
+                      <a:ext cx="4195971" cy="3161858"/>
+                    </a:xfrm>
+                    <a:prstGeom prst="rect">
+                      <a:avLst/>
+                    </a:prstGeom>
+                  </pic:spPr>
+                </pic:pic>
+              </a:graphicData>
+            </a:graphic>
+          </wp:inline>
+        </w:drawing>
+      </w:r>
+    </w:p>
+    <w:p>
+      <w:pPr>
+        <w:jc w:val="both"/>
+        <w:rPr>
+          <w:rFonts w:ascii="Book Antiqua" w:hAnsi="Book Antiqua"/>
+        </w:rPr>
+      </w:pPr>
+      <w:r>
+        <w:rPr>
+          <w:rFonts w:ascii="Book Antiqua" w:hAnsi="Book Antiqua"/>
+        </w:rPr>
+        <w:t>Efectivamente, en este caso el espectrograma muestra las “bruscas” variaciones en el movimiento de la muñeca</w:t>
+      </w:r>
+      <w:r>
+        <w:rPr>
+          <w:rFonts w:ascii="Book Antiqua" w:hAnsi="Book Antiqua"/>
+        </w:rPr>
+        <w:t xml:space="preserve"> durante el experimento. Por ejemplo, en los minutos 4.5, 5.6, 8.6, 9.3, 10 y 11.</w:t>
+      </w:r>
+    </w:p>
     <w:sectPr>
-      <w:headerReference w:type="default" r:id="rId12"/>
+      <w:headerReference w:type="default" r:id="rId18"/>
+      <w:footerReference w:type="default" r:id="rId19"/>
       <w:pgSz w:w="11906" w:h="16838"/>
       <w:pgMar w:top="1440" w:right="1080" w:bottom="1440" w:left="1080" w:header="708" w:footer="708" w:gutter="0"/>
       <w:cols w:space="708"/>
@@ -2675,6 +3361,154 @@
 </w:endnotes>
 </file>
 
+<file path=word/footer1.xml><?xml version="1.0" encoding="utf-8"?>
+<w:ftr xmlns:wpc="http://schemas.microsoft.com/office/word/2010/wordprocessingCanvas" xmlns:cx="http://schemas.microsoft.com/office/drawing/2014/chartex" xmlns:cx1="http://schemas.microsoft.com/office/drawing/2015/9/8/chartex" xmlns:cx2="http://schemas.microsoft.com/office/drawing/2015/10/21/chartex" xmlns:cx3="http://schemas.microsoft.com/office/drawing/2016/5/9/chartex" xmlns:cx4="http://schemas.microsoft.com/office/drawing/2016/5/10/chartex" xmlns:cx5="http://schemas.microsoft.com/office/drawing/2016/5/11/chartex" xmlns:cx6="http://schemas.microsoft.com/office/drawing/2016/5/12/chartex" xmlns:cx7="http://schemas.microsoft.com/office/drawing/2016/5/13/chartex" xmlns:cx8="http://schemas.microsoft.com/office/drawing/2016/5/14/chartex" xmlns:mc="http://schemas.openxmlformats.org/markup-compatibility/2006" xmlns:aink="http://schemas.microsoft.com/office/drawing/2016/ink" xmlns:am3d="http://schemas.microsoft.com/office/drawing/2017/model3d" xmlns:o="urn:schemas-microsoft-com:office:office" xmlns:oel="http://schemas.microsoft.com/office/2019/extlst" xmlns:r="http://schemas.openxmlformats.org/officeDocument/2006/relationships" xmlns:m="http://schemas.openxmlformats.org/officeDocument/2006/math" xmlns:v="urn:schemas-microsoft-com:vml" xmlns:wp14="http://schemas.microsoft.com/office/word/2010/wordprocessingDrawing" xmlns:wp="http://schemas.openxmlformats.org/drawingml/2006/wordprocessingDrawing" xmlns:w10="urn:schemas-microsoft-com:office:word" xmlns:w="http://schemas.openxmlformats.org/wordprocessingml/2006/main" xmlns:w14="http://schemas.microsoft.com/office/word/2010/wordml" xmlns:w15="http://schemas.microsoft.com/office/word/2012/wordml" xmlns:w16cex="http://schemas.microsoft.com/office/word/2018/wordml/cex" xmlns:w16cid="http://schemas.microsoft.com/office/word/2016/wordml/cid" xmlns:w16="http://schemas.microsoft.com/office/word/2018/wordml" xmlns:w16du="http://schemas.microsoft.com/office/word/2023/wordml/word16du" xmlns:w16sdtdh="http://schemas.microsoft.com/office/word/2020/wordml/sdtdatahash" xmlns:w16sdtfl="http://schemas.microsoft.com/office/word/2024/wordml/sdtformatlock" xmlns:w16se="http://schemas.microsoft.com/office/word/2015/wordml/symex" xmlns:wpg="http://schemas.microsoft.com/office/word/2010/wordprocessingGroup" xmlns:wpi="http://schemas.microsoft.com/office/word/2010/wordprocessingInk" xmlns:wne="http://schemas.microsoft.com/office/word/2006/wordml" xmlns:wps="http://schemas.microsoft.com/office/word/2010/wordprocessingShape" mc:Ignorable="w14 w15 w16se w16cid w16 w16cex w16sdtdh w16sdtfl w16du wp14">
+  <w:sdt>
+    <w:sdtPr>
+      <w:rPr>
+        <w:rFonts w:ascii="Book Antiqua" w:hAnsi="Book Antiqua"/>
+      </w:rPr>
+      <w:id w:val="81108401"/>
+      <w:docPartObj>
+        <w:docPartGallery w:val="Page Numbers (Bottom of Page)"/>
+        <w:docPartUnique/>
+      </w:docPartObj>
+    </w:sdtPr>
+    <w:sdtContent>
+      <w:sdt>
+        <w:sdtPr>
+          <w:rPr>
+            <w:rFonts w:ascii="Book Antiqua" w:hAnsi="Book Antiqua"/>
+          </w:rPr>
+          <w:id w:val="1728636285"/>
+          <w:docPartObj>
+            <w:docPartGallery w:val="Page Numbers (Top of Page)"/>
+            <w:docPartUnique/>
+          </w:docPartObj>
+        </w:sdtPr>
+        <w:sdtContent>
+          <w:p>
+            <w:pPr>
+              <w:pStyle w:val="Piedepgina"/>
+              <w:jc w:val="center"/>
+              <w:rPr>
+                <w:rFonts w:ascii="Book Antiqua" w:hAnsi="Book Antiqua"/>
+              </w:rPr>
+            </w:pPr>
+            <w:r>
+              <w:rPr>
+                <w:rFonts w:ascii="Book Antiqua" w:hAnsi="Book Antiqua"/>
+              </w:rPr>
+              <w:t xml:space="preserve">Página </w:t>
+            </w:r>
+            <w:r>
+              <w:rPr>
+                <w:rFonts w:ascii="Book Antiqua" w:hAnsi="Book Antiqua"/>
+                <w:b/>
+                <w:bCs/>
+                <w:sz w:val="24"/>
+                <w:szCs w:val="24"/>
+              </w:rPr>
+              <w:fldChar w:fldCharType="begin"/>
+            </w:r>
+            <w:r>
+              <w:rPr>
+                <w:rFonts w:ascii="Book Antiqua" w:hAnsi="Book Antiqua"/>
+                <w:b/>
+                <w:bCs/>
+              </w:rPr>
+              <w:instrText>PAGE</w:instrText>
+            </w:r>
+            <w:r>
+              <w:rPr>
+                <w:rFonts w:ascii="Book Antiqua" w:hAnsi="Book Antiqua"/>
+                <w:b/>
+                <w:bCs/>
+                <w:sz w:val="24"/>
+                <w:szCs w:val="24"/>
+              </w:rPr>
+              <w:fldChar w:fldCharType="separate"/>
+            </w:r>
+            <w:r>
+              <w:rPr>
+                <w:rFonts w:ascii="Book Antiqua" w:hAnsi="Book Antiqua"/>
+                <w:b/>
+                <w:bCs/>
+              </w:rPr>
+              <w:t>2</w:t>
+            </w:r>
+            <w:r>
+              <w:rPr>
+                <w:rFonts w:ascii="Book Antiqua" w:hAnsi="Book Antiqua"/>
+                <w:b/>
+                <w:bCs/>
+                <w:sz w:val="24"/>
+                <w:szCs w:val="24"/>
+              </w:rPr>
+              <w:fldChar w:fldCharType="end"/>
+            </w:r>
+            <w:r>
+              <w:rPr>
+                <w:rFonts w:ascii="Book Antiqua" w:hAnsi="Book Antiqua"/>
+              </w:rPr>
+              <w:t xml:space="preserve"> </w:t>
+            </w:r>
+            <w:r>
+              <w:rPr>
+                <w:rFonts w:ascii="Book Antiqua" w:hAnsi="Book Antiqua"/>
+              </w:rPr>
+              <w:t>/</w:t>
+            </w:r>
+            <w:r>
+              <w:rPr>
+                <w:rFonts w:ascii="Book Antiqua" w:hAnsi="Book Antiqua"/>
+              </w:rPr>
+              <w:t xml:space="preserve"> </w:t>
+            </w:r>
+            <w:r>
+              <w:rPr>
+                <w:rFonts w:ascii="Book Antiqua" w:hAnsi="Book Antiqua"/>
+                <w:sz w:val="24"/>
+                <w:szCs w:val="24"/>
+              </w:rPr>
+              <w:fldChar w:fldCharType="begin"/>
+            </w:r>
+            <w:r>
+              <w:rPr>
+                <w:rFonts w:ascii="Book Antiqua" w:hAnsi="Book Antiqua"/>
+              </w:rPr>
+              <w:instrText>NUMPAGES</w:instrText>
+            </w:r>
+            <w:r>
+              <w:rPr>
+                <w:rFonts w:ascii="Book Antiqua" w:hAnsi="Book Antiqua"/>
+                <w:sz w:val="24"/>
+                <w:szCs w:val="24"/>
+              </w:rPr>
+              <w:fldChar w:fldCharType="separate"/>
+            </w:r>
+            <w:r>
+              <w:rPr>
+                <w:rFonts w:ascii="Book Antiqua" w:hAnsi="Book Antiqua"/>
+              </w:rPr>
+              <w:t>2</w:t>
+            </w:r>
+            <w:r>
+              <w:rPr>
+                <w:rFonts w:ascii="Book Antiqua" w:hAnsi="Book Antiqua"/>
+                <w:sz w:val="24"/>
+                <w:szCs w:val="24"/>
+              </w:rPr>
+              <w:fldChar w:fldCharType="end"/>
+            </w:r>
+          </w:p>
+        </w:sdtContent>
+      </w:sdt>
+    </w:sdtContent>
+  </w:sdt>
+</w:ftr>
+</file>
+
 <file path=word/footnotes.xml><?xml version="1.0" encoding="utf-8"?>
 <w:footnotes xmlns:wpc="http://schemas.microsoft.com/office/word/2010/wordprocessingCanvas" xmlns:cx="http://schemas.microsoft.com/office/drawing/2014/chartex" xmlns:cx1="http://schemas.microsoft.com/office/drawing/2015/9/8/chartex" xmlns:cx2="http://schemas.microsoft.com/office/drawing/2015/10/21/chartex" xmlns:cx3="http://schemas.microsoft.com/office/drawing/2016/5/9/chartex" xmlns:cx4="http://schemas.microsoft.com/office/drawing/2016/5/10/chartex" xmlns:cx5="http://schemas.microsoft.com/office/drawing/2016/5/11/chartex" xmlns:cx6="http://schemas.microsoft.com/office/drawing/2016/5/12/chartex" xmlns:cx7="http://schemas.microsoft.com/office/drawing/2016/5/13/chartex" xmlns:cx8="http://schemas.microsoft.com/office/drawing/2016/5/14/chartex" xmlns:mc="http://schemas.openxmlformats.org/markup-compatibility/2006" xmlns:aink="http://schemas.microsoft.com/office/drawing/2016/ink" xmlns:am3d="http://schemas.microsoft.com/office/drawing/2017/model3d" xmlns:o="urn:schemas-microsoft-com:office:office" xmlns:oel="http://schemas.microsoft.com/office/2019/extlst" xmlns:r="http://schemas.openxmlformats.org/officeDocument/2006/relationships" xmlns:m="http://schemas.openxmlformats.org/officeDocument/2006/math" xmlns:v="urn:schemas-microsoft-com:vml" xmlns:wp14="http://schemas.microsoft.com/office/word/2010/wordprocessingDrawing" xmlns:wp="http://schemas.openxmlformats.org/drawingml/2006/wordprocessingDrawing" xmlns:w10="urn:schemas-microsoft-com:office:word" xmlns:w="http://schemas.openxmlformats.org/wordprocessingml/2006/main" xmlns:w14="http://schemas.microsoft.com/office/word/2010/wordml" xmlns:w15="http://schemas.microsoft.com/office/word/2012/wordml" xmlns:w16cex="http://schemas.microsoft.com/office/word/2018/wordml/cex" xmlns:w16cid="http://schemas.microsoft.com/office/word/2016/wordml/cid" xmlns:w16="http://schemas.microsoft.com/office/word/2018/wordml" xmlns:w16du="http://schemas.microsoft.com/office/word/2023/wordml/word16du" xmlns:w16sdtdh="http://schemas.microsoft.com/office/word/2020/wordml/sdtdatahash" xmlns:w16sdtfl="http://schemas.microsoft.com/office/word/2024/wordml/sdtformatlock" xmlns:w16se="http://schemas.microsoft.com/office/word/2015/wordml/symex" xmlns:wpg="http://schemas.microsoft.com/office/word/2010/wordprocessingGroup" xmlns:wpi="http://schemas.microsoft.com/office/word/2010/wordprocessingInk" xmlns:wne="http://schemas.microsoft.com/office/word/2006/wordml" xmlns:wps="http://schemas.microsoft.com/office/word/2010/wordprocessingShape" mc:Ignorable="w14 w15 w16se w16cid w16 w16cex w16sdtdh w16sdtfl w16du wp14">
   <w:footnote w:type="separator" w:id="-1">
@@ -2735,6 +3569,119 @@
 <file path=word/numbering.xml><?xml version="1.0" encoding="utf-8"?>
 <w:numbering xmlns:wpc="http://schemas.microsoft.com/office/word/2010/wordprocessingCanvas" xmlns:cx="http://schemas.microsoft.com/office/drawing/2014/chartex" xmlns:cx1="http://schemas.microsoft.com/office/drawing/2015/9/8/chartex" xmlns:cx2="http://schemas.microsoft.com/office/drawing/2015/10/21/chartex" xmlns:cx3="http://schemas.microsoft.com/office/drawing/2016/5/9/chartex" xmlns:cx4="http://schemas.microsoft.com/office/drawing/2016/5/10/chartex" xmlns:cx5="http://schemas.microsoft.com/office/drawing/2016/5/11/chartex" xmlns:cx6="http://schemas.microsoft.com/office/drawing/2016/5/12/chartex" xmlns:cx7="http://schemas.microsoft.com/office/drawing/2016/5/13/chartex" xmlns:cx8="http://schemas.microsoft.com/office/drawing/2016/5/14/chartex" xmlns:mc="http://schemas.openxmlformats.org/markup-compatibility/2006" xmlns:aink="http://schemas.microsoft.com/office/drawing/2016/ink" xmlns:am3d="http://schemas.microsoft.com/office/drawing/2017/model3d" xmlns:o="urn:schemas-microsoft-com:office:office" xmlns:oel="http://schemas.microsoft.com/office/2019/extlst" xmlns:r="http://schemas.openxmlformats.org/officeDocument/2006/relationships" xmlns:m="http://schemas.openxmlformats.org/officeDocument/2006/math" xmlns:v="urn:schemas-microsoft-com:vml" xmlns:wp14="http://schemas.microsoft.com/office/word/2010/wordprocessingDrawing" xmlns:wp="http://schemas.openxmlformats.org/drawingml/2006/wordprocessingDrawing" xmlns:w10="urn:schemas-microsoft-com:office:word" xmlns:w="http://schemas.openxmlformats.org/wordprocessingml/2006/main" xmlns:w14="http://schemas.microsoft.com/office/word/2010/wordml" xmlns:w15="http://schemas.microsoft.com/office/word/2012/wordml" xmlns:w16cex="http://schemas.microsoft.com/office/word/2018/wordml/cex" xmlns:w16cid="http://schemas.microsoft.com/office/word/2016/wordml/cid" xmlns:w16="http://schemas.microsoft.com/office/word/2018/wordml" xmlns:w16du="http://schemas.microsoft.com/office/word/2023/wordml/word16du" xmlns:w16sdtdh="http://schemas.microsoft.com/office/word/2020/wordml/sdtdatahash" xmlns:w16sdtfl="http://schemas.microsoft.com/office/word/2024/wordml/sdtformatlock" xmlns:w16se="http://schemas.microsoft.com/office/word/2015/wordml/symex" xmlns:wpg="http://schemas.microsoft.com/office/word/2010/wordprocessingGroup" xmlns:wpi="http://schemas.microsoft.com/office/word/2010/wordprocessingInk" xmlns:wne="http://schemas.microsoft.com/office/word/2006/wordml" xmlns:wps="http://schemas.microsoft.com/office/word/2010/wordprocessingShape" mc:Ignorable="w14 w15 w16se w16cid w16 w16cex w16sdtdh w16sdtfl w16du wp14">
   <w:abstractNum w:abstractNumId="0" w15:restartNumberingAfterBreak="0">
+    <w:nsid w:val="05A71330"/>
+    <w:multiLevelType w:val="hybridMultilevel"/>
+    <w:tmpl w:val="7DC0CE84"/>
+    <w:lvl w:ilvl="0" w:tplc="0C0A0001">
+      <w:start w:val="1"/>
+      <w:numFmt w:val="bullet"/>
+      <w:lvlText w:val=""/>
+      <w:lvlJc w:val="left"/>
+      <w:pPr>
+        <w:ind w:left="720" w:hanging="360"/>
+      </w:pPr>
+      <w:rPr>
+        <w:rFonts w:ascii="Symbol" w:hAnsi="Symbol" w:hint="default"/>
+      </w:rPr>
+    </w:lvl>
+    <w:lvl w:ilvl="1" w:tplc="0C0A0003" w:tentative="1">
+      <w:start w:val="1"/>
+      <w:numFmt w:val="bullet"/>
+      <w:lvlText w:val="o"/>
+      <w:lvlJc w:val="left"/>
+      <w:pPr>
+        <w:ind w:left="1440" w:hanging="360"/>
+      </w:pPr>
+      <w:rPr>
+        <w:rFonts w:ascii="Courier New" w:hAnsi="Courier New" w:cs="Courier New" w:hint="default"/>
+      </w:rPr>
+    </w:lvl>
+    <w:lvl w:ilvl="2" w:tplc="0C0A0005" w:tentative="1">
+      <w:start w:val="1"/>
+      <w:numFmt w:val="bullet"/>
+      <w:lvlText w:val=""/>
+      <w:lvlJc w:val="left"/>
+      <w:pPr>
+        <w:ind w:left="2160" w:hanging="360"/>
+      </w:pPr>
+      <w:rPr>
+        <w:rFonts w:ascii="Wingdings" w:hAnsi="Wingdings" w:hint="default"/>
+      </w:rPr>
+    </w:lvl>
+    <w:lvl w:ilvl="3" w:tplc="0C0A0001" w:tentative="1">
+      <w:start w:val="1"/>
+      <w:numFmt w:val="bullet"/>
+      <w:lvlText w:val=""/>
+      <w:lvlJc w:val="left"/>
+      <w:pPr>
+        <w:ind w:left="2880" w:hanging="360"/>
+      </w:pPr>
+      <w:rPr>
+        <w:rFonts w:ascii="Symbol" w:hAnsi="Symbol" w:hint="default"/>
+      </w:rPr>
+    </w:lvl>
+    <w:lvl w:ilvl="4" w:tplc="0C0A0003" w:tentative="1">
+      <w:start w:val="1"/>
+      <w:numFmt w:val="bullet"/>
+      <w:lvlText w:val="o"/>
+      <w:lvlJc w:val="left"/>
+      <w:pPr>
+        <w:ind w:left="3600" w:hanging="360"/>
+      </w:pPr>
+      <w:rPr>
+        <w:rFonts w:ascii="Courier New" w:hAnsi="Courier New" w:cs="Courier New" w:hint="default"/>
+      </w:rPr>
+    </w:lvl>
+    <w:lvl w:ilvl="5" w:tplc="0C0A0005" w:tentative="1">
+      <w:start w:val="1"/>
+      <w:numFmt w:val="bullet"/>
+      <w:lvlText w:val=""/>
+      <w:lvlJc w:val="left"/>
+      <w:pPr>
+        <w:ind w:left="4320" w:hanging="360"/>
+      </w:pPr>
+      <w:rPr>
+        <w:rFonts w:ascii="Wingdings" w:hAnsi="Wingdings" w:hint="default"/>
+      </w:rPr>
+    </w:lvl>
+    <w:lvl w:ilvl="6" w:tplc="0C0A0001" w:tentative="1">
+      <w:start w:val="1"/>
+      <w:numFmt w:val="bullet"/>
+      <w:lvlText w:val=""/>
+      <w:lvlJc w:val="left"/>
+      <w:pPr>
+        <w:ind w:left="5040" w:hanging="360"/>
+      </w:pPr>
+      <w:rPr>
+        <w:rFonts w:ascii="Symbol" w:hAnsi="Symbol" w:hint="default"/>
+      </w:rPr>
+    </w:lvl>
+    <w:lvl w:ilvl="7" w:tplc="0C0A0003" w:tentative="1">
+      <w:start w:val="1"/>
+      <w:numFmt w:val="bullet"/>
+      <w:lvlText w:val="o"/>
+      <w:lvlJc w:val="left"/>
+      <w:pPr>
+        <w:ind w:left="5760" w:hanging="360"/>
+      </w:pPr>
+      <w:rPr>
+        <w:rFonts w:ascii="Courier New" w:hAnsi="Courier New" w:cs="Courier New" w:hint="default"/>
+      </w:rPr>
+    </w:lvl>
+    <w:lvl w:ilvl="8" w:tplc="0C0A0005" w:tentative="1">
+      <w:start w:val="1"/>
+      <w:numFmt w:val="bullet"/>
+      <w:lvlText w:val=""/>
+      <w:lvlJc w:val="left"/>
+      <w:pPr>
+        <w:ind w:left="6480" w:hanging="360"/>
+      </w:pPr>
+      <w:rPr>
+        <w:rFonts w:ascii="Wingdings" w:hAnsi="Wingdings" w:hint="default"/>
+      </w:rPr>
+    </w:lvl>
+  </w:abstractNum>
+  <w:abstractNum w:abstractNumId="1" w15:restartNumberingAfterBreak="0">
     <w:nsid w:val="4CC32401"/>
     <w:multiLevelType w:val="hybridMultilevel"/>
     <w:tmpl w:val="FDCE7072"/>
@@ -2847,7 +3794,120 @@
       </w:rPr>
     </w:lvl>
   </w:abstractNum>
-  <w:abstractNum w:abstractNumId="1" w15:restartNumberingAfterBreak="0">
+  <w:abstractNum w:abstractNumId="2" w15:restartNumberingAfterBreak="0">
+    <w:nsid w:val="59136D90"/>
+    <w:multiLevelType w:val="hybridMultilevel"/>
+    <w:tmpl w:val="02560584"/>
+    <w:lvl w:ilvl="0" w:tplc="23282044">
+      <w:start w:val="1"/>
+      <w:numFmt w:val="bullet"/>
+      <w:lvlText w:val=""/>
+      <w:lvlJc w:val="left"/>
+      <w:pPr>
+        <w:ind w:left="720" w:hanging="360"/>
+      </w:pPr>
+      <w:rPr>
+        <w:rFonts w:ascii="Wingdings" w:hAnsi="Wingdings" w:hint="default"/>
+      </w:rPr>
+    </w:lvl>
+    <w:lvl w:ilvl="1" w:tplc="0C0A0003" w:tentative="1">
+      <w:start w:val="1"/>
+      <w:numFmt w:val="bullet"/>
+      <w:lvlText w:val="o"/>
+      <w:lvlJc w:val="left"/>
+      <w:pPr>
+        <w:ind w:left="1440" w:hanging="360"/>
+      </w:pPr>
+      <w:rPr>
+        <w:rFonts w:ascii="Courier New" w:hAnsi="Courier New" w:cs="Courier New" w:hint="default"/>
+      </w:rPr>
+    </w:lvl>
+    <w:lvl w:ilvl="2" w:tplc="0C0A0005" w:tentative="1">
+      <w:start w:val="1"/>
+      <w:numFmt w:val="bullet"/>
+      <w:lvlText w:val=""/>
+      <w:lvlJc w:val="left"/>
+      <w:pPr>
+        <w:ind w:left="2160" w:hanging="360"/>
+      </w:pPr>
+      <w:rPr>
+        <w:rFonts w:ascii="Wingdings" w:hAnsi="Wingdings" w:hint="default"/>
+      </w:rPr>
+    </w:lvl>
+    <w:lvl w:ilvl="3" w:tplc="0C0A0001" w:tentative="1">
+      <w:start w:val="1"/>
+      <w:numFmt w:val="bullet"/>
+      <w:lvlText w:val=""/>
+      <w:lvlJc w:val="left"/>
+      <w:pPr>
+        <w:ind w:left="2880" w:hanging="360"/>
+      </w:pPr>
+      <w:rPr>
+        <w:rFonts w:ascii="Symbol" w:hAnsi="Symbol" w:hint="default"/>
+      </w:rPr>
+    </w:lvl>
+    <w:lvl w:ilvl="4" w:tplc="0C0A0003" w:tentative="1">
+      <w:start w:val="1"/>
+      <w:numFmt w:val="bullet"/>
+      <w:lvlText w:val="o"/>
+      <w:lvlJc w:val="left"/>
+      <w:pPr>
+        <w:ind w:left="3600" w:hanging="360"/>
+      </w:pPr>
+      <w:rPr>
+        <w:rFonts w:ascii="Courier New" w:hAnsi="Courier New" w:cs="Courier New" w:hint="default"/>
+      </w:rPr>
+    </w:lvl>
+    <w:lvl w:ilvl="5" w:tplc="0C0A0005" w:tentative="1">
+      <w:start w:val="1"/>
+      <w:numFmt w:val="bullet"/>
+      <w:lvlText w:val=""/>
+      <w:lvlJc w:val="left"/>
+      <w:pPr>
+        <w:ind w:left="4320" w:hanging="360"/>
+      </w:pPr>
+      <w:rPr>
+        <w:rFonts w:ascii="Wingdings" w:hAnsi="Wingdings" w:hint="default"/>
+      </w:rPr>
+    </w:lvl>
+    <w:lvl w:ilvl="6" w:tplc="0C0A0001" w:tentative="1">
+      <w:start w:val="1"/>
+      <w:numFmt w:val="bullet"/>
+      <w:lvlText w:val=""/>
+      <w:lvlJc w:val="left"/>
+      <w:pPr>
+        <w:ind w:left="5040" w:hanging="360"/>
+      </w:pPr>
+      <w:rPr>
+        <w:rFonts w:ascii="Symbol" w:hAnsi="Symbol" w:hint="default"/>
+      </w:rPr>
+    </w:lvl>
+    <w:lvl w:ilvl="7" w:tplc="0C0A0003" w:tentative="1">
+      <w:start w:val="1"/>
+      <w:numFmt w:val="bullet"/>
+      <w:lvlText w:val="o"/>
+      <w:lvlJc w:val="left"/>
+      <w:pPr>
+        <w:ind w:left="5760" w:hanging="360"/>
+      </w:pPr>
+      <w:rPr>
+        <w:rFonts w:ascii="Courier New" w:hAnsi="Courier New" w:cs="Courier New" w:hint="default"/>
+      </w:rPr>
+    </w:lvl>
+    <w:lvl w:ilvl="8" w:tplc="0C0A0005" w:tentative="1">
+      <w:start w:val="1"/>
+      <w:numFmt w:val="bullet"/>
+      <w:lvlText w:val=""/>
+      <w:lvlJc w:val="left"/>
+      <w:pPr>
+        <w:ind w:left="6480" w:hanging="360"/>
+      </w:pPr>
+      <w:rPr>
+        <w:rFonts w:ascii="Wingdings" w:hAnsi="Wingdings" w:hint="default"/>
+      </w:rPr>
+    </w:lvl>
+  </w:abstractNum>
+  <w:abstractNum w:abstractNumId="3" w15:restartNumberingAfterBreak="0">
     <w:nsid w:val="5B6454E9"/>
     <w:multiLevelType w:val="hybridMultilevel"/>
     <w:tmpl w:val="737CD6CC"/>
@@ -2960,7 +4020,7 @@
       </w:rPr>
     </w:lvl>
   </w:abstractNum>
-  <w:abstractNum w:abstractNumId="2" w15:restartNumberingAfterBreak="0">
+  <w:abstractNum w:abstractNumId="4" w15:restartNumberingAfterBreak="0">
     <w:nsid w:val="5DA96985"/>
     <w:multiLevelType w:val="hybridMultilevel"/>
     <w:tmpl w:val="D77E97EE"/>
@@ -3073,7 +4133,7 @@
       </w:rPr>
     </w:lvl>
   </w:abstractNum>
-  <w:abstractNum w:abstractNumId="3" w15:restartNumberingAfterBreak="0">
+  <w:abstractNum w:abstractNumId="5" w15:restartNumberingAfterBreak="0">
     <w:nsid w:val="7A3F10B8"/>
     <w:multiLevelType w:val="hybridMultilevel"/>
     <w:tmpl w:val="33489E4C"/>
@@ -3186,7 +4246,7 @@
       </w:rPr>
     </w:lvl>
   </w:abstractNum>
-  <w:abstractNum w:abstractNumId="4" w15:restartNumberingAfterBreak="0">
+  <w:abstractNum w:abstractNumId="6" w15:restartNumberingAfterBreak="0">
     <w:nsid w:val="7B361A31"/>
     <w:multiLevelType w:val="hybridMultilevel"/>
     <w:tmpl w:val="DF38F884"/>
@@ -3300,19 +4360,25 @@
     </w:lvl>
   </w:abstractNum>
   <w:num w:numId="1" w16cid:durableId="1152453340">
+    <w:abstractNumId w:val="1"/>
+  </w:num>
+  <w:num w:numId="2" w16cid:durableId="1560049604">
+    <w:abstractNumId w:val="3"/>
+  </w:num>
+  <w:num w:numId="3" w16cid:durableId="915289094">
+    <w:abstractNumId w:val="5"/>
+  </w:num>
+  <w:num w:numId="4" w16cid:durableId="1689218110">
+    <w:abstractNumId w:val="4"/>
+  </w:num>
+  <w:num w:numId="5" w16cid:durableId="739211608">
+    <w:abstractNumId w:val="6"/>
+  </w:num>
+  <w:num w:numId="6" w16cid:durableId="1887598916">
     <w:abstractNumId w:val="0"/>
   </w:num>
-  <w:num w:numId="2" w16cid:durableId="1560049604">
-    <w:abstractNumId w:val="1"/>
-  </w:num>
-  <w:num w:numId="3" w16cid:durableId="915289094">
-    <w:abstractNumId w:val="3"/>
-  </w:num>
-  <w:num w:numId="4" w16cid:durableId="1689218110">
+  <w:num w:numId="7" w16cid:durableId="193665023">
     <w:abstractNumId w:val="2"/>
-  </w:num>
-  <w:num w:numId="5" w16cid:durableId="739211608">
-    <w:abstractNumId w:val="4"/>
   </w:num>
 </w:numbering>
 </file>
@@ -4605,6 +5671,18 @@
 </a:theme>
 </file>
 
+<file path=customXml/item1.xml><?xml version="1.0" encoding="utf-8"?>
+<b:Sources xmlns:b="http://schemas.openxmlformats.org/officeDocument/2006/bibliography" xmlns="http://schemas.openxmlformats.org/officeDocument/2006/bibliography" SelectedStyle="\APASixthEditionOfficeOnline.xsl" StyleName="APA" Version="6"/>
+</file>
+
+<file path=customXml/itemProps1.xml><?xml version="1.0" encoding="utf-8"?>
+<ds:datastoreItem xmlns:ds="http://schemas.openxmlformats.org/officeDocument/2006/customXml" ds:itemID="{5328E5EA-F6C7-4780-A4F1-14AAA05D296E}">
+  <ds:schemaRefs>
+    <ds:schemaRef ds:uri="http://schemas.openxmlformats.org/officeDocument/2006/bibliography"/>
+  </ds:schemaRefs>
+</ds:datastoreItem>
+</file>
+
 <file path=docMetadata/LabelInfo.xml><?xml version="1.0" encoding="utf-8"?>
 <clbl:labelList xmlns:clbl="http://schemas.microsoft.com/office/2020/mipLabelMetadata">
   <clbl:label id="{05ea74a3-92c5-4c31-978a-925c3c799cd0}" enabled="0" method="" siteId="{05ea74a3-92c5-4c31-978a-925c3c799cd0}" removed="1"/>

</xml_diff>